<commit_message>
SUM by excel formula
</commit_message>
<xml_diff>
--- a/xtt_demo/03-02_R.docx
+++ b/xtt_demo/03-02_R.docx
@@ -214,7 +214,7 @@
               <w:rPr>
                 <w:lang w:val="en-US"/>
               </w:rPr>
-              <w:t>28.06.2020</w:t>
+              <w:t>01.07.2020</w:t>
             </w:r>
           </w:p>
         </w:tc>
@@ -318,7 +318,7 @@
               <w:rPr>
                 <w:lang w:val="en-US"/>
               </w:rPr>
-              <w:t>30.06.2020</w:t>
+              <w:t>03.07.2020</w:t>
             </w:r>
           </w:p>
         </w:tc>
@@ -422,7 +422,7 @@
               <w:rPr>
                 <w:lang w:val="en-US"/>
               </w:rPr>
-              <w:t>01.07.2020</w:t>
+              <w:t>04.07.2020</w:t>
             </w:r>
           </w:p>
         </w:tc>
@@ -526,7 +526,7 @@
               <w:rPr>
                 <w:lang w:val="en-US"/>
               </w:rPr>
-              <w:t>29.06.2020</w:t>
+              <w:t>02.07.2020</w:t>
             </w:r>
           </w:p>
         </w:tc>
@@ -630,7 +630,7 @@
               <w:rPr>
                 <w:lang w:val="en-US"/>
               </w:rPr>
-              <w:t>30.06.2020</w:t>
+              <w:t>03.07.2020</w:t>
             </w:r>
           </w:p>
         </w:tc>
@@ -734,7 +734,7 @@
               <w:rPr>
                 <w:lang w:val="en-US"/>
               </w:rPr>
-              <w:t>01.07.2020</w:t>
+              <w:t>04.07.2020</w:t>
             </w:r>
           </w:p>
         </w:tc>
@@ -838,7 +838,7 @@
               <w:rPr>
                 <w:lang w:val="en-US"/>
               </w:rPr>
-              <w:t>29.06.2020</w:t>
+              <w:t>02.07.2020</w:t>
             </w:r>
           </w:p>
         </w:tc>
@@ -942,7 +942,7 @@
               <w:rPr>
                 <w:lang w:val="en-US"/>
               </w:rPr>
-              <w:t>01.07.2020</w:t>
+              <w:t>04.07.2020</w:t>
             </w:r>
           </w:p>
         </w:tc>
@@ -1046,7 +1046,7 @@
               <w:rPr>
                 <w:lang w:val="en-US"/>
               </w:rPr>
-              <w:t>28.06.2020</w:t>
+              <w:t>01.07.2020</w:t>
             </w:r>
           </w:p>
         </w:tc>
@@ -1150,7 +1150,7 @@
               <w:rPr>
                 <w:lang w:val="en-US"/>
               </w:rPr>
-              <w:t>28.06.2020</w:t>
+              <w:t>01.07.2020</w:t>
             </w:r>
           </w:p>
         </w:tc>
@@ -1254,7 +1254,7 @@
               <w:rPr>
                 <w:lang w:val="en-US"/>
               </w:rPr>
-              <w:t>01.07.2020</w:t>
+              <w:t>04.07.2020</w:t>
             </w:r>
           </w:p>
         </w:tc>
@@ -1358,7 +1358,7 @@
               <w:rPr>
                 <w:lang w:val="en-US"/>
               </w:rPr>
-              <w:t>28.06.2020</w:t>
+              <w:t>01.07.2020</w:t>
             </w:r>
           </w:p>
         </w:tc>
@@ -1462,7 +1462,7 @@
               <w:rPr>
                 <w:lang w:val="en-US"/>
               </w:rPr>
-              <w:t>28.06.2020</w:t>
+              <w:t>01.07.2020</w:t>
             </w:r>
           </w:p>
         </w:tc>
@@ -1566,7 +1566,7 @@
               <w:rPr>
                 <w:lang w:val="en-US"/>
               </w:rPr>
-              <w:t>01.07.2020</w:t>
+              <w:t>04.07.2020</w:t>
             </w:r>
           </w:p>
         </w:tc>
@@ -1670,7 +1670,7 @@
               <w:rPr>
                 <w:lang w:val="en-US"/>
               </w:rPr>
-              <w:t>29.06.2020</w:t>
+              <w:t>02.07.2020</w:t>
             </w:r>
           </w:p>
         </w:tc>
@@ -1975,7 +1975,7 @@
               <w:rPr>
                 <w:lang w:val="en-US"/>
               </w:rPr>
-              <w:t>01.07.2020</w:t>
+              <w:t>04.07.2020</w:t>
             </w:r>
           </w:p>
         </w:tc>
@@ -2079,7 +2079,7 @@
               <w:rPr>
                 <w:lang w:val="en-US"/>
               </w:rPr>
-              <w:t>01.07.2020</w:t>
+              <w:t>04.07.2020</w:t>
             </w:r>
           </w:p>
         </w:tc>
@@ -2183,7 +2183,7 @@
               <w:rPr>
                 <w:lang w:val="en-US"/>
               </w:rPr>
-              <w:t>01.07.2020</w:t>
+              <w:t>04.07.2020</w:t>
             </w:r>
           </w:p>
         </w:tc>
@@ -2287,7 +2287,7 @@
               <w:rPr>
                 <w:lang w:val="en-US"/>
               </w:rPr>
-              <w:t>01.07.2020</w:t>
+              <w:t>04.07.2020</w:t>
             </w:r>
           </w:p>
         </w:tc>
@@ -2391,7 +2391,7 @@
               <w:rPr>
                 <w:lang w:val="en-US"/>
               </w:rPr>
-              <w:t>01.07.2020</w:t>
+              <w:t>04.07.2020</w:t>
             </w:r>
           </w:p>
         </w:tc>
@@ -2495,7 +2495,7 @@
               <w:rPr>
                 <w:lang w:val="en-US"/>
               </w:rPr>
-              <w:t>30.06.2020</w:t>
+              <w:t>03.07.2020</w:t>
             </w:r>
           </w:p>
         </w:tc>
@@ -2599,7 +2599,7 @@
               <w:rPr>
                 <w:lang w:val="en-US"/>
               </w:rPr>
-              <w:t>30.06.2020</w:t>
+              <w:t>03.07.2020</w:t>
             </w:r>
           </w:p>
         </w:tc>
@@ -2703,7 +2703,7 @@
               <w:rPr>
                 <w:lang w:val="en-US"/>
               </w:rPr>
-              <w:t>29.06.2020</w:t>
+              <w:t>02.07.2020</w:t>
             </w:r>
           </w:p>
         </w:tc>
@@ -2807,7 +2807,7 @@
               <w:rPr>
                 <w:lang w:val="en-US"/>
               </w:rPr>
-              <w:t>29.06.2020</w:t>
+              <w:t>02.07.2020</w:t>
             </w:r>
           </w:p>
         </w:tc>
@@ -2911,7 +2911,7 @@
               <w:rPr>
                 <w:lang w:val="en-US"/>
               </w:rPr>
-              <w:t>29.06.2020</w:t>
+              <w:t>02.07.2020</w:t>
             </w:r>
           </w:p>
         </w:tc>
@@ -3015,7 +3015,7 @@
               <w:rPr>
                 <w:lang w:val="en-US"/>
               </w:rPr>
-              <w:t>28.06.2020</w:t>
+              <w:t>01.07.2020</w:t>
             </w:r>
           </w:p>
         </w:tc>
@@ -3119,7 +3119,7 @@
               <w:rPr>
                 <w:lang w:val="en-US"/>
               </w:rPr>
-              <w:t>28.06.2020</w:t>
+              <w:t>01.07.2020</w:t>
             </w:r>
           </w:p>
         </w:tc>
@@ -3223,7 +3223,7 @@
               <w:rPr>
                 <w:lang w:val="en-US"/>
               </w:rPr>
-              <w:t>28.06.2020</w:t>
+              <w:t>01.07.2020</w:t>
             </w:r>
           </w:p>
         </w:tc>
@@ -3327,7 +3327,7 @@
               <w:rPr>
                 <w:lang w:val="en-US"/>
               </w:rPr>
-              <w:t>28.06.2020</w:t>
+              <w:t>01.07.2020</w:t>
             </w:r>
           </w:p>
         </w:tc>
@@ -3431,7 +3431,7 @@
               <w:rPr>
                 <w:lang w:val="en-US"/>
               </w:rPr>
-              <w:t>28.06.2020</w:t>
+              <w:t>01.07.2020</w:t>
             </w:r>
           </w:p>
         </w:tc>
@@ -3736,7 +3736,7 @@
               <w:rPr>
                 <w:lang w:val="en-US"/>
               </w:rPr>
-              <w:t>30.06.2020</w:t>
+              <w:t>03.07.2020</w:t>
             </w:r>
           </w:p>
         </w:tc>
@@ -3840,7 +3840,7 @@
               <w:rPr>
                 <w:lang w:val="en-US"/>
               </w:rPr>
-              <w:t>29.06.2020</w:t>
+              <w:t>02.07.2020</w:t>
             </w:r>
           </w:p>
         </w:tc>
@@ -3944,7 +3944,7 @@
               <w:rPr>
                 <w:lang w:val="en-US"/>
               </w:rPr>
-              <w:t>28.06.2020</w:t>
+              <w:t>01.07.2020</w:t>
             </w:r>
           </w:p>
         </w:tc>
@@ -4048,7 +4048,7 @@
               <w:rPr>
                 <w:lang w:val="en-US"/>
               </w:rPr>
-              <w:t>01.07.2020</w:t>
+              <w:t>04.07.2020</w:t>
             </w:r>
           </w:p>
         </w:tc>
@@ -4152,7 +4152,7 @@
               <w:rPr>
                 <w:lang w:val="en-US"/>
               </w:rPr>
-              <w:t>01.07.2020</w:t>
+              <w:t>04.07.2020</w:t>
             </w:r>
           </w:p>
         </w:tc>
@@ -4256,7 +4256,7 @@
               <w:rPr>
                 <w:lang w:val="en-US"/>
               </w:rPr>
-              <w:t>28.06.2020</w:t>
+              <w:t>01.07.2020</w:t>
             </w:r>
           </w:p>
         </w:tc>
@@ -4360,7 +4360,7 @@
               <w:rPr>
                 <w:lang w:val="en-US"/>
               </w:rPr>
-              <w:t>30.06.2020</w:t>
+              <w:t>03.07.2020</w:t>
             </w:r>
           </w:p>
         </w:tc>
@@ -4464,7 +4464,7 @@
               <w:rPr>
                 <w:lang w:val="en-US"/>
               </w:rPr>
-              <w:t>28.06.2020</w:t>
+              <w:t>01.07.2020</w:t>
             </w:r>
           </w:p>
         </w:tc>
@@ -4568,7 +4568,7 @@
               <w:rPr>
                 <w:lang w:val="en-US"/>
               </w:rPr>
-              <w:t>01.07.2020</w:t>
+              <w:t>04.07.2020</w:t>
             </w:r>
           </w:p>
         </w:tc>
@@ -4672,7 +4672,7 @@
               <w:rPr>
                 <w:lang w:val="en-US"/>
               </w:rPr>
-              <w:t>29.06.2020</w:t>
+              <w:t>02.07.2020</w:t>
             </w:r>
           </w:p>
         </w:tc>
@@ -4776,7 +4776,7 @@
               <w:rPr>
                 <w:lang w:val="en-US"/>
               </w:rPr>
-              <w:t>28.06.2020</w:t>
+              <w:t>01.07.2020</w:t>
             </w:r>
           </w:p>
         </w:tc>
@@ -4880,7 +4880,7 @@
               <w:rPr>
                 <w:lang w:val="en-US"/>
               </w:rPr>
-              <w:t>28.06.2020</w:t>
+              <w:t>01.07.2020</w:t>
             </w:r>
           </w:p>
         </w:tc>
@@ -4984,7 +4984,7 @@
               <w:rPr>
                 <w:lang w:val="en-US"/>
               </w:rPr>
-              <w:t>01.07.2020</w:t>
+              <w:t>04.07.2020</w:t>
             </w:r>
           </w:p>
         </w:tc>
@@ -5088,7 +5088,7 @@
               <w:rPr>
                 <w:lang w:val="en-US"/>
               </w:rPr>
-              <w:t>01.07.2020</w:t>
+              <w:t>04.07.2020</w:t>
             </w:r>
           </w:p>
         </w:tc>
@@ -5192,7 +5192,7 @@
               <w:rPr>
                 <w:lang w:val="en-US"/>
               </w:rPr>
-              <w:t>29.06.2020</w:t>
+              <w:t>02.07.2020</w:t>
             </w:r>
           </w:p>
         </w:tc>

</xml_diff>

<commit_message>
header lines for Nurbolat
</commit_message>
<xml_diff>
--- a/xtt_demo/03-02_R.docx
+++ b/xtt_demo/03-02_R.docx
@@ -214,7 +214,7 @@
               <w:rPr>
                 <w:lang w:val="en-US"/>
               </w:rPr>
-              <w:t>01.07.2020</w:t>
+              <w:t>04.07.2020</w:t>
             </w:r>
           </w:p>
         </w:tc>
@@ -318,7 +318,7 @@
               <w:rPr>
                 <w:lang w:val="en-US"/>
               </w:rPr>
-              <w:t>03.07.2020</w:t>
+              <w:t>06.07.2020</w:t>
             </w:r>
           </w:p>
         </w:tc>
@@ -422,7 +422,7 @@
               <w:rPr>
                 <w:lang w:val="en-US"/>
               </w:rPr>
-              <w:t>04.07.2020</w:t>
+              <w:t>07.07.2020</w:t>
             </w:r>
           </w:p>
         </w:tc>
@@ -526,7 +526,7 @@
               <w:rPr>
                 <w:lang w:val="en-US"/>
               </w:rPr>
-              <w:t>02.07.2020</w:t>
+              <w:t>05.07.2020</w:t>
             </w:r>
           </w:p>
         </w:tc>
@@ -630,7 +630,7 @@
               <w:rPr>
                 <w:lang w:val="en-US"/>
               </w:rPr>
-              <w:t>03.07.2020</w:t>
+              <w:t>06.07.2020</w:t>
             </w:r>
           </w:p>
         </w:tc>
@@ -734,7 +734,7 @@
               <w:rPr>
                 <w:lang w:val="en-US"/>
               </w:rPr>
-              <w:t>04.07.2020</w:t>
+              <w:t>07.07.2020</w:t>
             </w:r>
           </w:p>
         </w:tc>
@@ -838,7 +838,7 @@
               <w:rPr>
                 <w:lang w:val="en-US"/>
               </w:rPr>
-              <w:t>02.07.2020</w:t>
+              <w:t>05.07.2020</w:t>
             </w:r>
           </w:p>
         </w:tc>
@@ -942,7 +942,7 @@
               <w:rPr>
                 <w:lang w:val="en-US"/>
               </w:rPr>
-              <w:t>04.07.2020</w:t>
+              <w:t>07.07.2020</w:t>
             </w:r>
           </w:p>
         </w:tc>
@@ -1046,7 +1046,7 @@
               <w:rPr>
                 <w:lang w:val="en-US"/>
               </w:rPr>
-              <w:t>01.07.2020</w:t>
+              <w:t>04.07.2020</w:t>
             </w:r>
           </w:p>
         </w:tc>
@@ -1150,7 +1150,7 @@
               <w:rPr>
                 <w:lang w:val="en-US"/>
               </w:rPr>
-              <w:t>01.07.2020</w:t>
+              <w:t>04.07.2020</w:t>
             </w:r>
           </w:p>
         </w:tc>
@@ -1254,7 +1254,7 @@
               <w:rPr>
                 <w:lang w:val="en-US"/>
               </w:rPr>
-              <w:t>04.07.2020</w:t>
+              <w:t>07.07.2020</w:t>
             </w:r>
           </w:p>
         </w:tc>
@@ -1358,7 +1358,7 @@
               <w:rPr>
                 <w:lang w:val="en-US"/>
               </w:rPr>
-              <w:t>01.07.2020</w:t>
+              <w:t>04.07.2020</w:t>
             </w:r>
           </w:p>
         </w:tc>
@@ -1462,7 +1462,7 @@
               <w:rPr>
                 <w:lang w:val="en-US"/>
               </w:rPr>
-              <w:t>01.07.2020</w:t>
+              <w:t>04.07.2020</w:t>
             </w:r>
           </w:p>
         </w:tc>
@@ -1566,7 +1566,7 @@
               <w:rPr>
                 <w:lang w:val="en-US"/>
               </w:rPr>
-              <w:t>04.07.2020</w:t>
+              <w:t>07.07.2020</w:t>
             </w:r>
           </w:p>
         </w:tc>
@@ -1670,7 +1670,7 @@
               <w:rPr>
                 <w:lang w:val="en-US"/>
               </w:rPr>
-              <w:t>02.07.2020</w:t>
+              <w:t>05.07.2020</w:t>
             </w:r>
           </w:p>
         </w:tc>
@@ -1975,7 +1975,7 @@
               <w:rPr>
                 <w:lang w:val="en-US"/>
               </w:rPr>
-              <w:t>04.07.2020</w:t>
+              <w:t>07.07.2020</w:t>
             </w:r>
           </w:p>
         </w:tc>
@@ -2079,7 +2079,7 @@
               <w:rPr>
                 <w:lang w:val="en-US"/>
               </w:rPr>
-              <w:t>04.07.2020</w:t>
+              <w:t>07.07.2020</w:t>
             </w:r>
           </w:p>
         </w:tc>
@@ -2183,7 +2183,7 @@
               <w:rPr>
                 <w:lang w:val="en-US"/>
               </w:rPr>
-              <w:t>04.07.2020</w:t>
+              <w:t>07.07.2020</w:t>
             </w:r>
           </w:p>
         </w:tc>
@@ -2287,7 +2287,7 @@
               <w:rPr>
                 <w:lang w:val="en-US"/>
               </w:rPr>
-              <w:t>04.07.2020</w:t>
+              <w:t>07.07.2020</w:t>
             </w:r>
           </w:p>
         </w:tc>
@@ -2391,7 +2391,7 @@
               <w:rPr>
                 <w:lang w:val="en-US"/>
               </w:rPr>
-              <w:t>04.07.2020</w:t>
+              <w:t>07.07.2020</w:t>
             </w:r>
           </w:p>
         </w:tc>
@@ -2495,7 +2495,7 @@
               <w:rPr>
                 <w:lang w:val="en-US"/>
               </w:rPr>
-              <w:t>03.07.2020</w:t>
+              <w:t>06.07.2020</w:t>
             </w:r>
           </w:p>
         </w:tc>
@@ -2599,7 +2599,7 @@
               <w:rPr>
                 <w:lang w:val="en-US"/>
               </w:rPr>
-              <w:t>03.07.2020</w:t>
+              <w:t>06.07.2020</w:t>
             </w:r>
           </w:p>
         </w:tc>
@@ -2703,7 +2703,7 @@
               <w:rPr>
                 <w:lang w:val="en-US"/>
               </w:rPr>
-              <w:t>02.07.2020</w:t>
+              <w:t>05.07.2020</w:t>
             </w:r>
           </w:p>
         </w:tc>
@@ -2807,7 +2807,7 @@
               <w:rPr>
                 <w:lang w:val="en-US"/>
               </w:rPr>
-              <w:t>02.07.2020</w:t>
+              <w:t>05.07.2020</w:t>
             </w:r>
           </w:p>
         </w:tc>
@@ -2911,7 +2911,7 @@
               <w:rPr>
                 <w:lang w:val="en-US"/>
               </w:rPr>
-              <w:t>02.07.2020</w:t>
+              <w:t>05.07.2020</w:t>
             </w:r>
           </w:p>
         </w:tc>
@@ -3015,7 +3015,7 @@
               <w:rPr>
                 <w:lang w:val="en-US"/>
               </w:rPr>
-              <w:t>01.07.2020</w:t>
+              <w:t>04.07.2020</w:t>
             </w:r>
           </w:p>
         </w:tc>
@@ -3119,7 +3119,7 @@
               <w:rPr>
                 <w:lang w:val="en-US"/>
               </w:rPr>
-              <w:t>01.07.2020</w:t>
+              <w:t>04.07.2020</w:t>
             </w:r>
           </w:p>
         </w:tc>
@@ -3223,7 +3223,7 @@
               <w:rPr>
                 <w:lang w:val="en-US"/>
               </w:rPr>
-              <w:t>01.07.2020</w:t>
+              <w:t>04.07.2020</w:t>
             </w:r>
           </w:p>
         </w:tc>
@@ -3327,7 +3327,7 @@
               <w:rPr>
                 <w:lang w:val="en-US"/>
               </w:rPr>
-              <w:t>01.07.2020</w:t>
+              <w:t>04.07.2020</w:t>
             </w:r>
           </w:p>
         </w:tc>
@@ -3431,7 +3431,7 @@
               <w:rPr>
                 <w:lang w:val="en-US"/>
               </w:rPr>
-              <w:t>01.07.2020</w:t>
+              <w:t>04.07.2020</w:t>
             </w:r>
           </w:p>
         </w:tc>
@@ -3736,7 +3736,7 @@
               <w:rPr>
                 <w:lang w:val="en-US"/>
               </w:rPr>
-              <w:t>03.07.2020</w:t>
+              <w:t>06.07.2020</w:t>
             </w:r>
           </w:p>
         </w:tc>
@@ -3840,7 +3840,7 @@
               <w:rPr>
                 <w:lang w:val="en-US"/>
               </w:rPr>
-              <w:t>02.07.2020</w:t>
+              <w:t>05.07.2020</w:t>
             </w:r>
           </w:p>
         </w:tc>
@@ -3944,7 +3944,7 @@
               <w:rPr>
                 <w:lang w:val="en-US"/>
               </w:rPr>
-              <w:t>01.07.2020</w:t>
+              <w:t>04.07.2020</w:t>
             </w:r>
           </w:p>
         </w:tc>
@@ -4048,7 +4048,7 @@
               <w:rPr>
                 <w:lang w:val="en-US"/>
               </w:rPr>
-              <w:t>04.07.2020</w:t>
+              <w:t>07.07.2020</w:t>
             </w:r>
           </w:p>
         </w:tc>
@@ -4152,7 +4152,7 @@
               <w:rPr>
                 <w:lang w:val="en-US"/>
               </w:rPr>
-              <w:t>04.07.2020</w:t>
+              <w:t>07.07.2020</w:t>
             </w:r>
           </w:p>
         </w:tc>
@@ -4256,7 +4256,7 @@
               <w:rPr>
                 <w:lang w:val="en-US"/>
               </w:rPr>
-              <w:t>01.07.2020</w:t>
+              <w:t>04.07.2020</w:t>
             </w:r>
           </w:p>
         </w:tc>
@@ -4360,7 +4360,7 @@
               <w:rPr>
                 <w:lang w:val="en-US"/>
               </w:rPr>
-              <w:t>03.07.2020</w:t>
+              <w:t>06.07.2020</w:t>
             </w:r>
           </w:p>
         </w:tc>
@@ -4464,7 +4464,7 @@
               <w:rPr>
                 <w:lang w:val="en-US"/>
               </w:rPr>
-              <w:t>01.07.2020</w:t>
+              <w:t>04.07.2020</w:t>
             </w:r>
           </w:p>
         </w:tc>
@@ -4568,7 +4568,7 @@
               <w:rPr>
                 <w:lang w:val="en-US"/>
               </w:rPr>
-              <w:t>04.07.2020</w:t>
+              <w:t>07.07.2020</w:t>
             </w:r>
           </w:p>
         </w:tc>
@@ -4672,7 +4672,7 @@
               <w:rPr>
                 <w:lang w:val="en-US"/>
               </w:rPr>
-              <w:t>02.07.2020</w:t>
+              <w:t>05.07.2020</w:t>
             </w:r>
           </w:p>
         </w:tc>
@@ -4776,7 +4776,7 @@
               <w:rPr>
                 <w:lang w:val="en-US"/>
               </w:rPr>
-              <w:t>01.07.2020</w:t>
+              <w:t>04.07.2020</w:t>
             </w:r>
           </w:p>
         </w:tc>
@@ -4880,7 +4880,7 @@
               <w:rPr>
                 <w:lang w:val="en-US"/>
               </w:rPr>
-              <w:t>01.07.2020</w:t>
+              <w:t>04.07.2020</w:t>
             </w:r>
           </w:p>
         </w:tc>
@@ -4984,7 +4984,7 @@
               <w:rPr>
                 <w:lang w:val="en-US"/>
               </w:rPr>
-              <w:t>04.07.2020</w:t>
+              <w:t>07.07.2020</w:t>
             </w:r>
           </w:p>
         </w:tc>
@@ -5088,7 +5088,7 @@
               <w:rPr>
                 <w:lang w:val="en-US"/>
               </w:rPr>
-              <w:t>04.07.2020</w:t>
+              <w:t>07.07.2020</w:t>
             </w:r>
           </w:p>
         </w:tc>
@@ -5192,7 +5192,7 @@
               <w:rPr>
                 <w:lang w:val="en-US"/>
               </w:rPr>
-              <w:t>02.07.2020</w:t>
+              <w:t>05.07.2020</w:t>
             </w:r>
           </w:p>
         </w:tc>

</xml_diff>

<commit_message>
fix empty cell for drawing
</commit_message>
<xml_diff>
--- a/xtt_demo/03-02_R.docx
+++ b/xtt_demo/03-02_R.docx
@@ -214,7 +214,7 @@
               <w:rPr>
                 <w:lang w:val="en-US"/>
               </w:rPr>
-              <w:t>23.08.2020</w:t>
+              <w:t>24.08.2020</w:t>
             </w:r>
           </w:p>
         </w:tc>
@@ -318,7 +318,7 @@
               <w:rPr>
                 <w:lang w:val="en-US"/>
               </w:rPr>
-              <w:t>25.08.2020</w:t>
+              <w:t>26.08.2020</w:t>
             </w:r>
           </w:p>
         </w:tc>
@@ -422,7 +422,7 @@
               <w:rPr>
                 <w:lang w:val="en-US"/>
               </w:rPr>
-              <w:t>26.08.2020</w:t>
+              <w:t>27.08.2020</w:t>
             </w:r>
           </w:p>
         </w:tc>
@@ -526,7 +526,7 @@
               <w:rPr>
                 <w:lang w:val="en-US"/>
               </w:rPr>
-              <w:t>24.08.2020</w:t>
+              <w:t>25.08.2020</w:t>
             </w:r>
           </w:p>
         </w:tc>
@@ -630,7 +630,7 @@
               <w:rPr>
                 <w:lang w:val="en-US"/>
               </w:rPr>
-              <w:t>25.08.2020</w:t>
+              <w:t>26.08.2020</w:t>
             </w:r>
           </w:p>
         </w:tc>
@@ -734,7 +734,7 @@
               <w:rPr>
                 <w:lang w:val="en-US"/>
               </w:rPr>
-              <w:t>26.08.2020</w:t>
+              <w:t>27.08.2020</w:t>
             </w:r>
           </w:p>
         </w:tc>
@@ -838,7 +838,7 @@
               <w:rPr>
                 <w:lang w:val="en-US"/>
               </w:rPr>
-              <w:t>24.08.2020</w:t>
+              <w:t>25.08.2020</w:t>
             </w:r>
           </w:p>
         </w:tc>
@@ -942,7 +942,7 @@
               <w:rPr>
                 <w:lang w:val="en-US"/>
               </w:rPr>
-              <w:t>26.08.2020</w:t>
+              <w:t>27.08.2020</w:t>
             </w:r>
           </w:p>
         </w:tc>
@@ -1046,7 +1046,7 @@
               <w:rPr>
                 <w:lang w:val="en-US"/>
               </w:rPr>
-              <w:t>23.08.2020</w:t>
+              <w:t>24.08.2020</w:t>
             </w:r>
           </w:p>
         </w:tc>
@@ -1150,7 +1150,7 @@
               <w:rPr>
                 <w:lang w:val="en-US"/>
               </w:rPr>
-              <w:t>23.08.2020</w:t>
+              <w:t>24.08.2020</w:t>
             </w:r>
           </w:p>
         </w:tc>
@@ -1254,7 +1254,7 @@
               <w:rPr>
                 <w:lang w:val="en-US"/>
               </w:rPr>
-              <w:t>26.08.2020</w:t>
+              <w:t>27.08.2020</w:t>
             </w:r>
           </w:p>
         </w:tc>
@@ -1358,7 +1358,7 @@
               <w:rPr>
                 <w:lang w:val="en-US"/>
               </w:rPr>
-              <w:t>23.08.2020</w:t>
+              <w:t>24.08.2020</w:t>
             </w:r>
           </w:p>
         </w:tc>
@@ -1462,7 +1462,7 @@
               <w:rPr>
                 <w:lang w:val="en-US"/>
               </w:rPr>
-              <w:t>23.08.2020</w:t>
+              <w:t>24.08.2020</w:t>
             </w:r>
           </w:p>
         </w:tc>
@@ -1566,7 +1566,7 @@
               <w:rPr>
                 <w:lang w:val="en-US"/>
               </w:rPr>
-              <w:t>26.08.2020</w:t>
+              <w:t>27.08.2020</w:t>
             </w:r>
           </w:p>
         </w:tc>
@@ -1670,7 +1670,7 @@
               <w:rPr>
                 <w:lang w:val="en-US"/>
               </w:rPr>
-              <w:t>24.08.2020</w:t>
+              <w:t>25.08.2020</w:t>
             </w:r>
           </w:p>
         </w:tc>
@@ -1975,7 +1975,7 @@
               <w:rPr>
                 <w:lang w:val="en-US"/>
               </w:rPr>
-              <w:t>26.08.2020</w:t>
+              <w:t>27.08.2020</w:t>
             </w:r>
           </w:p>
         </w:tc>
@@ -2079,7 +2079,7 @@
               <w:rPr>
                 <w:lang w:val="en-US"/>
               </w:rPr>
-              <w:t>26.08.2020</w:t>
+              <w:t>27.08.2020</w:t>
             </w:r>
           </w:p>
         </w:tc>
@@ -2183,7 +2183,7 @@
               <w:rPr>
                 <w:lang w:val="en-US"/>
               </w:rPr>
-              <w:t>26.08.2020</w:t>
+              <w:t>27.08.2020</w:t>
             </w:r>
           </w:p>
         </w:tc>
@@ -2287,7 +2287,7 @@
               <w:rPr>
                 <w:lang w:val="en-US"/>
               </w:rPr>
-              <w:t>26.08.2020</w:t>
+              <w:t>27.08.2020</w:t>
             </w:r>
           </w:p>
         </w:tc>
@@ -2391,7 +2391,7 @@
               <w:rPr>
                 <w:lang w:val="en-US"/>
               </w:rPr>
-              <w:t>26.08.2020</w:t>
+              <w:t>27.08.2020</w:t>
             </w:r>
           </w:p>
         </w:tc>
@@ -2495,7 +2495,7 @@
               <w:rPr>
                 <w:lang w:val="en-US"/>
               </w:rPr>
-              <w:t>25.08.2020</w:t>
+              <w:t>26.08.2020</w:t>
             </w:r>
           </w:p>
         </w:tc>
@@ -2599,7 +2599,7 @@
               <w:rPr>
                 <w:lang w:val="en-US"/>
               </w:rPr>
-              <w:t>25.08.2020</w:t>
+              <w:t>26.08.2020</w:t>
             </w:r>
           </w:p>
         </w:tc>
@@ -2703,7 +2703,7 @@
               <w:rPr>
                 <w:lang w:val="en-US"/>
               </w:rPr>
-              <w:t>24.08.2020</w:t>
+              <w:t>25.08.2020</w:t>
             </w:r>
           </w:p>
         </w:tc>
@@ -2807,7 +2807,7 @@
               <w:rPr>
                 <w:lang w:val="en-US"/>
               </w:rPr>
-              <w:t>24.08.2020</w:t>
+              <w:t>25.08.2020</w:t>
             </w:r>
           </w:p>
         </w:tc>
@@ -2911,7 +2911,7 @@
               <w:rPr>
                 <w:lang w:val="en-US"/>
               </w:rPr>
-              <w:t>24.08.2020</w:t>
+              <w:t>25.08.2020</w:t>
             </w:r>
           </w:p>
         </w:tc>
@@ -3015,7 +3015,7 @@
               <w:rPr>
                 <w:lang w:val="en-US"/>
               </w:rPr>
-              <w:t>23.08.2020</w:t>
+              <w:t>24.08.2020</w:t>
             </w:r>
           </w:p>
         </w:tc>
@@ -3119,7 +3119,7 @@
               <w:rPr>
                 <w:lang w:val="en-US"/>
               </w:rPr>
-              <w:t>23.08.2020</w:t>
+              <w:t>24.08.2020</w:t>
             </w:r>
           </w:p>
         </w:tc>
@@ -3223,7 +3223,7 @@
               <w:rPr>
                 <w:lang w:val="en-US"/>
               </w:rPr>
-              <w:t>23.08.2020</w:t>
+              <w:t>24.08.2020</w:t>
             </w:r>
           </w:p>
         </w:tc>
@@ -3327,7 +3327,7 @@
               <w:rPr>
                 <w:lang w:val="en-US"/>
               </w:rPr>
-              <w:t>23.08.2020</w:t>
+              <w:t>24.08.2020</w:t>
             </w:r>
           </w:p>
         </w:tc>
@@ -3431,7 +3431,7 @@
               <w:rPr>
                 <w:lang w:val="en-US"/>
               </w:rPr>
-              <w:t>23.08.2020</w:t>
+              <w:t>24.08.2020</w:t>
             </w:r>
           </w:p>
         </w:tc>
@@ -3736,7 +3736,7 @@
               <w:rPr>
                 <w:lang w:val="en-US"/>
               </w:rPr>
-              <w:t>25.08.2020</w:t>
+              <w:t>26.08.2020</w:t>
             </w:r>
           </w:p>
         </w:tc>
@@ -3840,7 +3840,7 @@
               <w:rPr>
                 <w:lang w:val="en-US"/>
               </w:rPr>
-              <w:t>24.08.2020</w:t>
+              <w:t>25.08.2020</w:t>
             </w:r>
           </w:p>
         </w:tc>
@@ -3944,7 +3944,7 @@
               <w:rPr>
                 <w:lang w:val="en-US"/>
               </w:rPr>
-              <w:t>23.08.2020</w:t>
+              <w:t>24.08.2020</w:t>
             </w:r>
           </w:p>
         </w:tc>
@@ -4048,7 +4048,7 @@
               <w:rPr>
                 <w:lang w:val="en-US"/>
               </w:rPr>
-              <w:t>26.08.2020</w:t>
+              <w:t>27.08.2020</w:t>
             </w:r>
           </w:p>
         </w:tc>
@@ -4152,7 +4152,7 @@
               <w:rPr>
                 <w:lang w:val="en-US"/>
               </w:rPr>
-              <w:t>26.08.2020</w:t>
+              <w:t>27.08.2020</w:t>
             </w:r>
           </w:p>
         </w:tc>
@@ -4256,7 +4256,7 @@
               <w:rPr>
                 <w:lang w:val="en-US"/>
               </w:rPr>
-              <w:t>23.08.2020</w:t>
+              <w:t>24.08.2020</w:t>
             </w:r>
           </w:p>
         </w:tc>
@@ -4360,7 +4360,7 @@
               <w:rPr>
                 <w:lang w:val="en-US"/>
               </w:rPr>
-              <w:t>25.08.2020</w:t>
+              <w:t>26.08.2020</w:t>
             </w:r>
           </w:p>
         </w:tc>
@@ -4464,7 +4464,7 @@
               <w:rPr>
                 <w:lang w:val="en-US"/>
               </w:rPr>
-              <w:t>23.08.2020</w:t>
+              <w:t>24.08.2020</w:t>
             </w:r>
           </w:p>
         </w:tc>
@@ -4568,7 +4568,7 @@
               <w:rPr>
                 <w:lang w:val="en-US"/>
               </w:rPr>
-              <w:t>26.08.2020</w:t>
+              <w:t>27.08.2020</w:t>
             </w:r>
           </w:p>
         </w:tc>
@@ -4672,7 +4672,7 @@
               <w:rPr>
                 <w:lang w:val="en-US"/>
               </w:rPr>
-              <w:t>24.08.2020</w:t>
+              <w:t>25.08.2020</w:t>
             </w:r>
           </w:p>
         </w:tc>
@@ -4776,7 +4776,7 @@
               <w:rPr>
                 <w:lang w:val="en-US"/>
               </w:rPr>
-              <w:t>23.08.2020</w:t>
+              <w:t>24.08.2020</w:t>
             </w:r>
           </w:p>
         </w:tc>
@@ -4880,7 +4880,7 @@
               <w:rPr>
                 <w:lang w:val="en-US"/>
               </w:rPr>
-              <w:t>23.08.2020</w:t>
+              <w:t>24.08.2020</w:t>
             </w:r>
           </w:p>
         </w:tc>
@@ -4984,7 +4984,7 @@
               <w:rPr>
                 <w:lang w:val="en-US"/>
               </w:rPr>
-              <w:t>26.08.2020</w:t>
+              <w:t>27.08.2020</w:t>
             </w:r>
           </w:p>
         </w:tc>
@@ -5088,7 +5088,7 @@
               <w:rPr>
                 <w:lang w:val="en-US"/>
               </w:rPr>
-              <w:t>26.08.2020</w:t>
+              <w:t>27.08.2020</w:t>
             </w:r>
           </w:p>
         </w:tc>
@@ -5192,7 +5192,7 @@
               <w:rPr>
                 <w:lang w:val="en-US"/>
               </w:rPr>
-              <w:t>24.08.2020</w:t>
+              <w:t>25.08.2020</w:t>
             </w:r>
           </w:p>
         </w:tc>

</xml_diff>